<commit_message>
hecho bien los votos delegados(votos no terminan)
</commit_message>
<xml_diff>
--- a/Tema 4/entrega2/practica3/UT4_Practica_3_Adrian_Cardin.docx
+++ b/Tema 4/entrega2/practica3/UT4_Practica_3_Adrian_Cardin.docx
@@ -12,6 +12,8 @@
           <w:u w:val="single"/>
         </w:rPr>
       </w:pPr>
+      <w:bookmarkStart w:id="0" w:name="_GoBack"/>
+      <w:bookmarkEnd w:id="0"/>
       <w:r>
         <w:rPr>
           <w:sz w:val="96"/>
@@ -38,7 +40,7 @@
           <w:sz w:val="96"/>
           <w:szCs w:val="72"/>
         </w:rPr>
-        <w:t>2</w:t>
+        <w:t>3</w:t>
       </w:r>
     </w:p>
     <w:p>
@@ -275,7 +277,7 @@
           <w:r>
             <w:fldChar w:fldCharType="separate"/>
           </w:r>
-          <w:hyperlink w:anchor="_Toc87563682" w:history="1">
+          <w:hyperlink w:anchor="_Toc87610266" w:history="1">
             <w:r>
               <w:rPr>
                 <w:rStyle w:val="Hipervnculo"/>
@@ -305,7 +307,7 @@
                 <w:noProof/>
                 <w:webHidden/>
               </w:rPr>
-              <w:instrText xml:space="preserve"> PAGEREF _Toc87563682 \h </w:instrText>
+              <w:instrText xml:space="preserve"> PAGEREF _Toc87610266 \h </w:instrText>
             </w:r>
             <w:r>
               <w:rPr>
@@ -348,7 +350,7 @@
               <w:lang w:eastAsia="es-ES"/>
             </w:rPr>
           </w:pPr>
-          <w:hyperlink w:anchor="_Toc87563683" w:history="1">
+          <w:hyperlink w:anchor="_Toc87610267" w:history="1">
             <w:r>
               <w:rPr>
                 <w:rStyle w:val="Hipervnculo"/>
@@ -375,7 +377,7 @@
                 <w:noProof/>
                 <w:webHidden/>
               </w:rPr>
-              <w:instrText xml:space="preserve"> PAGEREF _Toc87563683 \h </w:instrText>
+              <w:instrText xml:space="preserve"> PAGEREF _Toc87610267 \h </w:instrText>
             </w:r>
             <w:r>
               <w:rPr>
@@ -418,7 +420,7 @@
               <w:lang w:eastAsia="es-ES"/>
             </w:rPr>
           </w:pPr>
-          <w:hyperlink w:anchor="_Toc87563684" w:history="1">
+          <w:hyperlink w:anchor="_Toc87610268" w:history="1">
             <w:r>
               <w:rPr>
                 <w:rStyle w:val="Hipervnculo"/>
@@ -446,7 +448,7 @@
                 <w:noProof/>
                 <w:webHidden/>
               </w:rPr>
-              <w:instrText xml:space="preserve"> PAGEREF _Toc87563684 \h </w:instrText>
+              <w:instrText xml:space="preserve"> PAGEREF _Toc87610268 \h </w:instrText>
             </w:r>
             <w:r>
               <w:rPr>
@@ -466,7 +468,7 @@
                 <w:noProof/>
                 <w:webHidden/>
               </w:rPr>
-              <w:t>8</w:t>
+              <w:t>9</w:t>
             </w:r>
             <w:r>
               <w:rPr>
@@ -486,8 +488,6 @@
             <w:fldChar w:fldCharType="end"/>
           </w:r>
         </w:p>
-        <w:bookmarkStart w:id="0" w:name="_GoBack" w:displacedByCustomXml="next"/>
-        <w:bookmarkEnd w:id="0" w:displacedByCustomXml="next"/>
       </w:sdtContent>
     </w:sdt>
     <w:p>
@@ -637,7 +637,7 @@
           <w:lang w:eastAsia="es-ES"/>
         </w:rPr>
       </w:pPr>
-      <w:bookmarkStart w:id="1" w:name="_Toc87563682"/>
+      <w:bookmarkStart w:id="1" w:name="_Toc87610266"/>
       <w:r>
         <w:rPr>
           <w:rFonts w:eastAsia="Times New Roman"/>
@@ -2101,7 +2101,7 @@
       <w:pPr>
         <w:pStyle w:val="Ttulo1"/>
       </w:pPr>
-      <w:bookmarkStart w:id="2" w:name="_Toc87563683"/>
+      <w:bookmarkStart w:id="2" w:name="_Toc87610267"/>
       <w:r>
         <w:lastRenderedPageBreak/>
         <w:t>Ejercicio 2</w:t>
@@ -2218,9 +2218,9 @@
         </w:rPr>
         <w:drawing>
           <wp:inline distT="0" distB="0" distL="0" distR="0">
-            <wp:extent cx="3642332" cy="3036276"/>
-            <wp:effectExtent l="0" t="0" r="0" b="0"/>
-            <wp:docPr id="19" name="Imagen 19"/>
+            <wp:extent cx="4392540" cy="3065584"/>
+            <wp:effectExtent l="0" t="0" r="8255" b="1905"/>
+            <wp:docPr id="1" name="Imagen 1"/>
             <wp:cNvGraphicFramePr>
               <a:graphicFrameLocks xmlns:a="http://schemas.openxmlformats.org/drawingml/2006/main" noChangeAspect="1"/>
             </wp:cNvGraphicFramePr>
@@ -2228,7 +2228,7 @@
               <a:graphicData uri="http://schemas.openxmlformats.org/drawingml/2006/picture">
                 <pic:pic xmlns:pic="http://schemas.openxmlformats.org/drawingml/2006/picture">
                   <pic:nvPicPr>
-                    <pic:cNvPr id="19" name="1.2.png"/>
+                    <pic:cNvPr id="1" name="2.2.png"/>
                     <pic:cNvPicPr/>
                   </pic:nvPicPr>
                   <pic:blipFill>
@@ -2246,7 +2246,7 @@
                   <pic:spPr>
                     <a:xfrm>
                       <a:off x="0" y="0"/>
-                      <a:ext cx="3649151" cy="3041960"/>
+                      <a:ext cx="4406816" cy="3075547"/>
                     </a:xfrm>
                     <a:prstGeom prst="rect">
                       <a:avLst/>
@@ -2269,69 +2269,20 @@
           <w:u w:val="single"/>
         </w:rPr>
       </w:pPr>
-    </w:p>
-    <w:p>
-      <w:pPr>
-        <w:shd w:val="clear" w:color="auto" w:fill="FFFFFF"/>
-        <w:spacing w:before="100" w:beforeAutospacing="1" w:after="100" w:afterAutospacing="1" w:line="240" w:lineRule="auto"/>
-        <w:rPr>
-          <w:rFonts w:ascii="Arial" w:hAnsi="Arial" w:cs="Arial"/>
-          <w:color w:val="212529"/>
-        </w:rPr>
-      </w:pPr>
-    </w:p>
-    <w:p>
-      <w:pPr>
-        <w:shd w:val="clear" w:color="auto" w:fill="FFFFFF"/>
-        <w:spacing w:before="100" w:beforeAutospacing="1" w:after="100" w:afterAutospacing="1" w:line="240" w:lineRule="auto"/>
-        <w:rPr>
-          <w:rFonts w:ascii="Arial" w:hAnsi="Arial" w:cs="Arial"/>
-          <w:color w:val="212529"/>
-        </w:rPr>
-      </w:pPr>
-    </w:p>
-    <w:p>
-      <w:pPr>
-        <w:shd w:val="clear" w:color="auto" w:fill="FFFFFF"/>
-        <w:spacing w:before="100" w:beforeAutospacing="1" w:after="100" w:afterAutospacing="1" w:line="240" w:lineRule="auto"/>
-        <w:rPr>
-          <w:rFonts w:ascii="Arial" w:hAnsi="Arial" w:cs="Arial"/>
-          <w:color w:val="212529"/>
-        </w:rPr>
-      </w:pPr>
-    </w:p>
-    <w:p>
-      <w:pPr>
-        <w:shd w:val="clear" w:color="auto" w:fill="FFFFFF"/>
-        <w:spacing w:before="100" w:beforeAutospacing="1" w:after="100" w:afterAutospacing="1" w:line="240" w:lineRule="auto"/>
-        <w:rPr>
-          <w:rFonts w:ascii="Arial" w:hAnsi="Arial" w:cs="Arial"/>
-          <w:color w:val="212529"/>
-        </w:rPr>
-      </w:pPr>
-    </w:p>
-    <w:p>
-      <w:pPr>
-        <w:shd w:val="clear" w:color="auto" w:fill="FFFFFF"/>
-        <w:spacing w:before="100" w:beforeAutospacing="1" w:after="100" w:afterAutospacing="1" w:line="240" w:lineRule="auto"/>
-        <w:rPr>
-          <w:rFonts w:ascii="Arial" w:hAnsi="Arial" w:cs="Arial"/>
-          <w:color w:val="212529"/>
-        </w:rPr>
-      </w:pPr>
       <w:r>
         <w:rPr>
           <w:rFonts w:ascii="Arial" w:hAnsi="Arial" w:cs="Arial"/>
           <w:noProof/>
           <w:color w:val="212529"/>
+          <w:u w:val="single"/>
           <w:lang w:eastAsia="es-ES"/>
         </w:rPr>
         <w:lastRenderedPageBreak/>
         <w:drawing>
           <wp:inline distT="0" distB="0" distL="0" distR="0">
-            <wp:extent cx="3400785" cy="3147646"/>
-            <wp:effectExtent l="0" t="0" r="0" b="0"/>
-            <wp:docPr id="20" name="Imagen 20"/>
+            <wp:extent cx="3933092" cy="2168658"/>
+            <wp:effectExtent l="0" t="0" r="0" b="3175"/>
+            <wp:docPr id="3" name="Imagen 3"/>
             <wp:cNvGraphicFramePr>
               <a:graphicFrameLocks xmlns:a="http://schemas.openxmlformats.org/drawingml/2006/main" noChangeAspect="1"/>
             </wp:cNvGraphicFramePr>
@@ -2339,7 +2290,7 @@
               <a:graphicData uri="http://schemas.openxmlformats.org/drawingml/2006/picture">
                 <pic:pic xmlns:pic="http://schemas.openxmlformats.org/drawingml/2006/picture">
                   <pic:nvPicPr>
-                    <pic:cNvPr id="20" name="1.3.png"/>
+                    <pic:cNvPr id="3" name="2.2.1.png"/>
                     <pic:cNvPicPr/>
                   </pic:nvPicPr>
                   <pic:blipFill>
@@ -2357,7 +2308,7 @@
                   <pic:spPr>
                     <a:xfrm>
                       <a:off x="0" y="0"/>
-                      <a:ext cx="3405875" cy="3152357"/>
+                      <a:ext cx="3945997" cy="2175774"/>
                     </a:xfrm>
                     <a:prstGeom prst="rect">
                       <a:avLst/>
@@ -2379,6 +2330,105 @@
           <w:color w:val="212529"/>
         </w:rPr>
       </w:pPr>
+      <w:r>
+        <w:rPr>
+          <w:rFonts w:ascii="Arial" w:hAnsi="Arial" w:cs="Arial"/>
+          <w:noProof/>
+          <w:color w:val="212529"/>
+          <w:lang w:eastAsia="es-ES"/>
+        </w:rPr>
+        <w:drawing>
+          <wp:inline distT="0" distB="0" distL="0" distR="0">
+            <wp:extent cx="3973559" cy="4144108"/>
+            <wp:effectExtent l="0" t="0" r="8255" b="8890"/>
+            <wp:docPr id="2" name="Imagen 2"/>
+            <wp:cNvGraphicFramePr>
+              <a:graphicFrameLocks xmlns:a="http://schemas.openxmlformats.org/drawingml/2006/main" noChangeAspect="1"/>
+            </wp:cNvGraphicFramePr>
+            <a:graphic xmlns:a="http://schemas.openxmlformats.org/drawingml/2006/main">
+              <a:graphicData uri="http://schemas.openxmlformats.org/drawingml/2006/picture">
+                <pic:pic xmlns:pic="http://schemas.openxmlformats.org/drawingml/2006/picture">
+                  <pic:nvPicPr>
+                    <pic:cNvPr id="2" name="2.3.png"/>
+                    <pic:cNvPicPr/>
+                  </pic:nvPicPr>
+                  <pic:blipFill>
+                    <a:blip r:embed="rId15">
+                      <a:extLst>
+                        <a:ext uri="{28A0092B-C50C-407E-A947-70E740481C1C}">
+                          <a14:useLocalDpi xmlns:a14="http://schemas.microsoft.com/office/drawing/2010/main" val="0"/>
+                        </a:ext>
+                      </a:extLst>
+                    </a:blip>
+                    <a:stretch>
+                      <a:fillRect/>
+                    </a:stretch>
+                  </pic:blipFill>
+                  <pic:spPr>
+                    <a:xfrm>
+                      <a:off x="0" y="0"/>
+                      <a:ext cx="3982523" cy="4153457"/>
+                    </a:xfrm>
+                    <a:prstGeom prst="rect">
+                      <a:avLst/>
+                    </a:prstGeom>
+                  </pic:spPr>
+                </pic:pic>
+              </a:graphicData>
+            </a:graphic>
+          </wp:inline>
+        </w:drawing>
+      </w:r>
+    </w:p>
+    <w:p>
+      <w:pPr>
+        <w:shd w:val="clear" w:color="auto" w:fill="FFFFFF"/>
+        <w:spacing w:before="100" w:beforeAutospacing="1" w:after="100" w:afterAutospacing="1" w:line="240" w:lineRule="auto"/>
+        <w:rPr>
+          <w:rFonts w:ascii="Arial" w:hAnsi="Arial" w:cs="Arial"/>
+          <w:color w:val="212529"/>
+        </w:rPr>
+      </w:pPr>
+    </w:p>
+    <w:p>
+      <w:pPr>
+        <w:shd w:val="clear" w:color="auto" w:fill="FFFFFF"/>
+        <w:spacing w:before="100" w:beforeAutospacing="1" w:after="100" w:afterAutospacing="1" w:line="240" w:lineRule="auto"/>
+        <w:rPr>
+          <w:rFonts w:ascii="Arial" w:hAnsi="Arial" w:cs="Arial"/>
+          <w:color w:val="212529"/>
+        </w:rPr>
+      </w:pPr>
+    </w:p>
+    <w:p>
+      <w:pPr>
+        <w:shd w:val="clear" w:color="auto" w:fill="FFFFFF"/>
+        <w:spacing w:before="100" w:beforeAutospacing="1" w:after="100" w:afterAutospacing="1" w:line="240" w:lineRule="auto"/>
+        <w:rPr>
+          <w:rFonts w:ascii="Arial" w:hAnsi="Arial" w:cs="Arial"/>
+          <w:color w:val="212529"/>
+        </w:rPr>
+      </w:pPr>
+    </w:p>
+    <w:p>
+      <w:pPr>
+        <w:shd w:val="clear" w:color="auto" w:fill="FFFFFF"/>
+        <w:spacing w:before="100" w:beforeAutospacing="1" w:after="100" w:afterAutospacing="1" w:line="240" w:lineRule="auto"/>
+        <w:rPr>
+          <w:rFonts w:ascii="Arial" w:hAnsi="Arial" w:cs="Arial"/>
+          <w:color w:val="212529"/>
+        </w:rPr>
+      </w:pPr>
+    </w:p>
+    <w:p>
+      <w:pPr>
+        <w:shd w:val="clear" w:color="auto" w:fill="FFFFFF"/>
+        <w:spacing w:before="100" w:beforeAutospacing="1" w:after="100" w:afterAutospacing="1" w:line="240" w:lineRule="auto"/>
+        <w:rPr>
+          <w:rFonts w:ascii="Arial" w:hAnsi="Arial" w:cs="Arial"/>
+          <w:color w:val="212529"/>
+        </w:rPr>
+      </w:pPr>
     </w:p>
     <w:p>
       <w:pPr>
@@ -2411,6 +2461,7 @@
           <w:rFonts w:ascii="Arial" w:hAnsi="Arial" w:cs="Arial"/>
           <w:color w:val="212529"/>
         </w:rPr>
+        <w:lastRenderedPageBreak/>
         <w:t xml:space="preserve">Ponemos el </w:t>
       </w:r>
       <w:proofErr w:type="spellStart"/>
@@ -2630,7 +2681,30 @@
           <w:rFonts w:ascii="Arial" w:hAnsi="Arial" w:cs="Arial"/>
           <w:color w:val="212529"/>
         </w:rPr>
-        <w:t xml:space="preserve">Hacemos un </w:t>
+        <w:t xml:space="preserve">Llama a la función </w:t>
+      </w:r>
+      <w:proofErr w:type="spellStart"/>
+      <w:r>
+        <w:rPr>
+          <w:rFonts w:ascii="Arial" w:hAnsi="Arial" w:cs="Arial"/>
+          <w:color w:val="212529"/>
+        </w:rPr>
+        <w:t>pintarVotaciones</w:t>
+      </w:r>
+      <w:proofErr w:type="spellEnd"/>
+      <w:r>
+        <w:rPr>
+          <w:rFonts w:ascii="Arial" w:hAnsi="Arial" w:cs="Arial"/>
+          <w:color w:val="212529"/>
+        </w:rPr>
+        <w:t xml:space="preserve"> h</w:t>
+      </w:r>
+      <w:r>
+        <w:rPr>
+          <w:rFonts w:ascii="Arial" w:hAnsi="Arial" w:cs="Arial"/>
+          <w:color w:val="212529"/>
+        </w:rPr>
+        <w:t xml:space="preserve">acemos un </w:t>
       </w:r>
       <w:proofErr w:type="spellStart"/>
       <w:r>
@@ -2800,6 +2874,165 @@
           <w:color w:val="212529"/>
         </w:rPr>
       </w:pPr>
+      <w:r>
+        <w:rPr>
+          <w:rFonts w:ascii="Arial" w:hAnsi="Arial" w:cs="Arial"/>
+          <w:color w:val="212529"/>
+        </w:rPr>
+        <w:t xml:space="preserve">Esto lo hará en bucle hasta que el contador </w:t>
+      </w:r>
+      <w:r>
+        <w:rPr>
+          <w:rFonts w:ascii="Arial" w:hAnsi="Arial" w:cs="Arial"/>
+          <w:color w:val="212529"/>
+        </w:rPr>
+        <w:t xml:space="preserve">sea mayor a los alumnos obtenidos y mostrara el nombre de la persona que </w:t>
+      </w:r>
+      <w:proofErr w:type="spellStart"/>
+      <w:proofErr w:type="gramStart"/>
+      <w:r>
+        <w:rPr>
+          <w:rFonts w:ascii="Arial" w:hAnsi="Arial" w:cs="Arial"/>
+          <w:color w:val="212529"/>
+        </w:rPr>
+        <w:t>mas</w:t>
+      </w:r>
+      <w:proofErr w:type="spellEnd"/>
+      <w:proofErr w:type="gramEnd"/>
+      <w:r>
+        <w:rPr>
+          <w:rFonts w:ascii="Arial" w:hAnsi="Arial" w:cs="Arial"/>
+          <w:color w:val="212529"/>
+        </w:rPr>
+        <w:t xml:space="preserve"> votos ha obtenido junto con su nombre</w:t>
+      </w:r>
+      <w:r>
+        <w:rPr>
+          <w:rFonts w:ascii="Arial" w:hAnsi="Arial" w:cs="Arial"/>
+          <w:color w:val="212529"/>
+        </w:rPr>
+        <w:t>.</w:t>
+      </w:r>
+    </w:p>
+    <w:p>
+      <w:pPr>
+        <w:shd w:val="clear" w:color="auto" w:fill="FFFFFF"/>
+        <w:spacing w:before="100" w:beforeAutospacing="1" w:after="100" w:afterAutospacing="1" w:line="240" w:lineRule="auto"/>
+        <w:rPr>
+          <w:rFonts w:ascii="Arial" w:hAnsi="Arial" w:cs="Arial"/>
+          <w:color w:val="212529"/>
+        </w:rPr>
+      </w:pPr>
+    </w:p>
+    <w:p>
+      <w:pPr>
+        <w:shd w:val="clear" w:color="auto" w:fill="FFFFFF"/>
+        <w:spacing w:before="100" w:beforeAutospacing="1" w:after="100" w:afterAutospacing="1" w:line="240" w:lineRule="auto"/>
+        <w:rPr>
+          <w:rFonts w:ascii="Arial" w:hAnsi="Arial" w:cs="Arial"/>
+          <w:color w:val="212529"/>
+        </w:rPr>
+      </w:pPr>
+    </w:p>
+    <w:p>
+      <w:pPr>
+        <w:shd w:val="clear" w:color="auto" w:fill="FFFFFF"/>
+        <w:spacing w:before="100" w:beforeAutospacing="1" w:after="100" w:afterAutospacing="1" w:line="240" w:lineRule="auto"/>
+        <w:rPr>
+          <w:rFonts w:ascii="Arial" w:hAnsi="Arial" w:cs="Arial"/>
+          <w:color w:val="212529"/>
+        </w:rPr>
+      </w:pPr>
+    </w:p>
+    <w:p>
+      <w:pPr>
+        <w:shd w:val="clear" w:color="auto" w:fill="FFFFFF"/>
+        <w:spacing w:before="100" w:beforeAutospacing="1" w:after="100" w:afterAutospacing="1" w:line="240" w:lineRule="auto"/>
+        <w:rPr>
+          <w:rFonts w:ascii="Arial" w:hAnsi="Arial" w:cs="Arial"/>
+          <w:color w:val="212529"/>
+        </w:rPr>
+      </w:pPr>
+    </w:p>
+    <w:p>
+      <w:pPr>
+        <w:shd w:val="clear" w:color="auto" w:fill="FFFFFF"/>
+        <w:spacing w:before="100" w:beforeAutospacing="1" w:after="100" w:afterAutospacing="1" w:line="240" w:lineRule="auto"/>
+        <w:rPr>
+          <w:rFonts w:ascii="Arial" w:hAnsi="Arial" w:cs="Arial"/>
+          <w:color w:val="212529"/>
+        </w:rPr>
+      </w:pPr>
+    </w:p>
+    <w:p>
+      <w:pPr>
+        <w:shd w:val="clear" w:color="auto" w:fill="FFFFFF"/>
+        <w:spacing w:before="100" w:beforeAutospacing="1" w:after="100" w:afterAutospacing="1" w:line="240" w:lineRule="auto"/>
+        <w:rPr>
+          <w:rFonts w:ascii="Arial" w:hAnsi="Arial" w:cs="Arial"/>
+          <w:color w:val="212529"/>
+        </w:rPr>
+      </w:pPr>
+    </w:p>
+    <w:p>
+      <w:pPr>
+        <w:shd w:val="clear" w:color="auto" w:fill="FFFFFF"/>
+        <w:spacing w:before="100" w:beforeAutospacing="1" w:after="100" w:afterAutospacing="1" w:line="240" w:lineRule="auto"/>
+        <w:rPr>
+          <w:rFonts w:ascii="Arial" w:hAnsi="Arial" w:cs="Arial"/>
+          <w:color w:val="212529"/>
+        </w:rPr>
+      </w:pPr>
+    </w:p>
+    <w:p>
+      <w:pPr>
+        <w:shd w:val="clear" w:color="auto" w:fill="FFFFFF"/>
+        <w:spacing w:before="100" w:beforeAutospacing="1" w:after="100" w:afterAutospacing="1" w:line="240" w:lineRule="auto"/>
+        <w:rPr>
+          <w:rFonts w:ascii="Arial" w:hAnsi="Arial" w:cs="Arial"/>
+          <w:color w:val="212529"/>
+        </w:rPr>
+      </w:pPr>
+    </w:p>
+    <w:p>
+      <w:pPr>
+        <w:shd w:val="clear" w:color="auto" w:fill="FFFFFF"/>
+        <w:spacing w:before="100" w:beforeAutospacing="1" w:after="100" w:afterAutospacing="1" w:line="240" w:lineRule="auto"/>
+        <w:rPr>
+          <w:rFonts w:ascii="Arial" w:hAnsi="Arial" w:cs="Arial"/>
+          <w:color w:val="212529"/>
+        </w:rPr>
+      </w:pPr>
+    </w:p>
+    <w:p>
+      <w:pPr>
+        <w:shd w:val="clear" w:color="auto" w:fill="FFFFFF"/>
+        <w:spacing w:before="100" w:beforeAutospacing="1" w:after="100" w:afterAutospacing="1" w:line="240" w:lineRule="auto"/>
+        <w:rPr>
+          <w:rFonts w:ascii="Arial" w:hAnsi="Arial" w:cs="Arial"/>
+          <w:color w:val="212529"/>
+        </w:rPr>
+      </w:pPr>
+    </w:p>
+    <w:p>
+      <w:pPr>
+        <w:shd w:val="clear" w:color="auto" w:fill="FFFFFF"/>
+        <w:spacing w:before="100" w:beforeAutospacing="1" w:after="100" w:afterAutospacing="1" w:line="240" w:lineRule="auto"/>
+        <w:rPr>
+          <w:rFonts w:ascii="Arial" w:hAnsi="Arial" w:cs="Arial"/>
+          <w:color w:val="212529"/>
+        </w:rPr>
+      </w:pPr>
+    </w:p>
+    <w:p>
+      <w:pPr>
+        <w:shd w:val="clear" w:color="auto" w:fill="FFFFFF"/>
+        <w:spacing w:before="100" w:beforeAutospacing="1" w:after="100" w:afterAutospacing="1" w:line="240" w:lineRule="auto"/>
+        <w:rPr>
+          <w:rFonts w:ascii="Arial" w:hAnsi="Arial" w:cs="Arial"/>
+          <w:color w:val="212529"/>
+        </w:rPr>
+      </w:pPr>
     </w:p>
     <w:p>
       <w:pPr>
@@ -2849,7 +3082,7 @@
           <w:color w:val="000000" w:themeColor="text1"/>
         </w:rPr>
       </w:pPr>
-      <w:bookmarkStart w:id="3" w:name="_Toc87563684"/>
+      <w:bookmarkStart w:id="3" w:name="_Toc87610268"/>
       <w:r>
         <w:rPr>
           <w:b/>
@@ -2887,7 +3120,7 @@
           <w:sz w:val="24"/>
         </w:rPr>
       </w:pPr>
-      <w:hyperlink r:id="rId15" w:history="1">
+      <w:hyperlink r:id="rId16" w:history="1">
         <w:r>
           <w:rPr>
             <w:rStyle w:val="Hipervnculo"/>
@@ -2911,7 +3144,7 @@
       </w:r>
     </w:p>
     <w:sectPr>
-      <w:footerReference w:type="default" r:id="rId16"/>
+      <w:footerReference w:type="default" r:id="rId17"/>
       <w:pgSz w:w="11906" w:h="16838"/>
       <w:pgMar w:top="1417" w:right="1701" w:bottom="1417" w:left="1701" w:header="708" w:footer="708" w:gutter="0"/>
       <w:cols w:space="708"/>
@@ -2984,7 +3217,7 @@
         <w:noProof/>
         <w:color w:val="5B9BD5" w:themeColor="accent1"/>
       </w:rPr>
-      <w:t>2</w:t>
+      <w:t>9</w:t>
     </w:r>
     <w:r>
       <w:rPr>
@@ -3029,7 +3262,7 @@
 
 <file path=word/numbering.xml><?xml version="1.0" encoding="utf-8"?>
 <w:numbering xmlns:wpc="http://schemas.microsoft.com/office/word/2010/wordprocessingCanvas" xmlns:mc="http://schemas.openxmlformats.org/markup-compatibility/2006" xmlns:o="urn:schemas-microsoft-com:office:office" xmlns:r="http://schemas.openxmlformats.org/officeDocument/2006/relationships" xmlns:m="http://schemas.openxmlformats.org/officeDocument/2006/math" xmlns:v="urn:schemas-microsoft-com:vml" xmlns:wp14="http://schemas.microsoft.com/office/word/2010/wordprocessingDrawing" xmlns:wp="http://schemas.openxmlformats.org/drawingml/2006/wordprocessingDrawing" xmlns:w10="urn:schemas-microsoft-com:office:word" xmlns:w="http://schemas.openxmlformats.org/wordprocessingml/2006/main" xmlns:w14="http://schemas.microsoft.com/office/word/2010/wordml" xmlns:w15="http://schemas.microsoft.com/office/word/2012/wordml" xmlns:wpg="http://schemas.microsoft.com/office/word/2010/wordprocessingGroup" xmlns:wpi="http://schemas.microsoft.com/office/word/2010/wordprocessingInk" xmlns:wne="http://schemas.microsoft.com/office/word/2006/wordml" xmlns:wps="http://schemas.microsoft.com/office/word/2010/wordprocessingShape" mc:Ignorable="w14 w15 wp14">
-  <w:abstractNum w:abstractNumId="0">
+  <w:abstractNum w:abstractNumId="0" w15:restartNumberingAfterBreak="0">
     <w:nsid w:val="093977D6"/>
     <w:multiLevelType w:val="hybridMultilevel"/>
     <w:tmpl w:val="6E96E392"/>
@@ -3118,7 +3351,7 @@
       </w:pPr>
     </w:lvl>
   </w:abstractNum>
-  <w:abstractNum w:abstractNumId="1">
+  <w:abstractNum w:abstractNumId="1" w15:restartNumberingAfterBreak="0">
     <w:nsid w:val="2BFE7ABB"/>
     <w:multiLevelType w:val="multilevel"/>
     <w:tmpl w:val="61E8740C"/>
@@ -3267,7 +3500,7 @@
       </w:rPr>
     </w:lvl>
   </w:abstractNum>
-  <w:abstractNum w:abstractNumId="2">
+  <w:abstractNum w:abstractNumId="2" w15:restartNumberingAfterBreak="0">
     <w:nsid w:val="3212194A"/>
     <w:multiLevelType w:val="hybridMultilevel"/>
     <w:tmpl w:val="7E2A707A"/>
@@ -3356,7 +3589,7 @@
       </w:pPr>
     </w:lvl>
   </w:abstractNum>
-  <w:abstractNum w:abstractNumId="3">
+  <w:abstractNum w:abstractNumId="3" w15:restartNumberingAfterBreak="0">
     <w:nsid w:val="360D5382"/>
     <w:multiLevelType w:val="hybridMultilevel"/>
     <w:tmpl w:val="C964B780"/>
@@ -3445,7 +3678,7 @@
       </w:pPr>
     </w:lvl>
   </w:abstractNum>
-  <w:abstractNum w:abstractNumId="4">
+  <w:abstractNum w:abstractNumId="4" w15:restartNumberingAfterBreak="0">
     <w:nsid w:val="49E81CFA"/>
     <w:multiLevelType w:val="hybridMultilevel"/>
     <w:tmpl w:val="7C4AC788"/>
@@ -3534,7 +3767,7 @@
       </w:pPr>
     </w:lvl>
   </w:abstractNum>
-  <w:abstractNum w:abstractNumId="5">
+  <w:abstractNum w:abstractNumId="5" w15:restartNumberingAfterBreak="0">
     <w:nsid w:val="619B47EB"/>
     <w:multiLevelType w:val="multilevel"/>
     <w:tmpl w:val="7752FE70"/>
@@ -3647,7 +3880,7 @@
       </w:pPr>
     </w:lvl>
   </w:abstractNum>
-  <w:abstractNum w:abstractNumId="6">
+  <w:abstractNum w:abstractNumId="6" w15:restartNumberingAfterBreak="0">
     <w:nsid w:val="6C2E73E8"/>
     <w:multiLevelType w:val="hybridMultilevel"/>
     <w:tmpl w:val="429E1D4A"/>
@@ -3736,7 +3969,7 @@
       </w:pPr>
     </w:lvl>
   </w:abstractNum>
-  <w:abstractNum w:abstractNumId="7">
+  <w:abstractNum w:abstractNumId="7" w15:restartNumberingAfterBreak="0">
     <w:nsid w:val="707507F9"/>
     <w:multiLevelType w:val="multilevel"/>
     <w:tmpl w:val="0DB8CE5E"/>
@@ -3849,7 +4082,7 @@
       </w:pPr>
     </w:lvl>
   </w:abstractNum>
-  <w:abstractNum w:abstractNumId="8">
+  <w:abstractNum w:abstractNumId="8" w15:restartNumberingAfterBreak="0">
     <w:nsid w:val="7364034B"/>
     <w:multiLevelType w:val="multilevel"/>
     <w:tmpl w:val="04767DCE"/>
@@ -4880,7 +5113,7 @@
 </file>
 
 <file path=customXml/itemProps1.xml><?xml version="1.0" encoding="utf-8"?>
-<ds:datastoreItem xmlns:ds="http://schemas.openxmlformats.org/officeDocument/2006/customXml" ds:itemID="{8718C6D7-D950-452A-84B7-F2DAE0C062BE}">
+<ds:datastoreItem xmlns:ds="http://schemas.openxmlformats.org/officeDocument/2006/customXml" ds:itemID="{229F83FB-0593-458D-BD9E-AA79510A908C}">
   <ds:schemaRefs>
     <ds:schemaRef ds:uri="http://schemas.openxmlformats.org/officeDocument/2006/bibliography"/>
   </ds:schemaRefs>

</xml_diff>